<commit_message>
Add resources for GDB
</commit_message>
<xml_diff>
--- a/Extra-Material.docx
+++ b/Extra-Material.docx
@@ -497,6 +497,33 @@
             <w:rtl w:val="0"/>
           </w:rPr>
           <w:t xml:space="preserve">Learn GDB(Jacob Sorber)</w:t>
+        </w:r>
+      </w:hyperlink>
+      <w:r>
+        <w:rPr>
+          <w:rtl w:val="0"/>
+        </w:rPr>
+      </w:r>
+    </w:p>
+    <w:p>
+      <w:pPr>
+        <w:numPr>
+          <w:ilvl w:val="0"/>
+          <w:numId w:val="4"/>
+        </w:numPr>
+        <w:ind w:left="720" w:hanging="360"/>
+        <w:rPr>
+          <w:u w:val="none"/>
+        </w:rPr>
+      </w:pPr>
+      <w:hyperlink r:id="rId16">
+        <w:r>
+          <w:rPr>
+            <w:color w:val="1155cc"/>
+            <w:u w:val="single"/>
+            <w:rtl w:val="0"/>
+          </w:rPr>
+          <w:t xml:space="preserve">X86-64 cheat sheet from Brown </w:t>
         </w:r>
       </w:hyperlink>
       <w:r>
@@ -557,7 +584,7 @@
       </w:pPr>
       <w:bookmarkStart w:colFirst="0" w:colLast="0" w:name="_98mewiw7cg01" w:id="12"/>
       <w:bookmarkEnd w:id="12"/>
-      <w:hyperlink r:id="rId16">
+      <w:hyperlink r:id="rId17">
         <w:r>
           <w:rPr>
             <w:rFonts w:ascii="Roboto" w:cs="Roboto" w:eastAsia="Roboto" w:hAnsi="Roboto"/>

</xml_diff>